<commit_message>
Opdateret med ekstra afsnit.
</commit_message>
<xml_diff>
--- a/dokumenter/Rapport/Indledning.docx
+++ b/dokumenter/Rapport/Indledning.docx
@@ -76,11 +76,41 @@
       </w:r>
     </w:p>
     <w:p>
+      <w:pPr>
+        <w:rPr>
+          <w:b/>
+        </w:rPr>
+      </w:pPr>
+      <w:r>
+        <w:rPr>
+          <w:b/>
+        </w:rPr>
+        <w:t>Jeg synes ovenstående afsnit er meget ”vi ved ikke hvad vi skal skrive”-agtigt.</w:t>
+      </w:r>
+    </w:p>
+    <w:p>
       <w:r>
         <w:t>Forudsætningerne for at læse denne rapport er kendskab til programmeringssproget Java, samt [indsæt mere om nødvendigt, ved det ikke lige i dette øjeblik]</w:t>
       </w:r>
       <w:r>
         <w:t>.</w:t>
+      </w:r>
+    </w:p>
+    <w:p>
+      <w:r>
+        <w:t>Sudoku bliver brugt i folkeskolen i undervisningen til at lære børnene matematik. Børnene får udleveret Sudokuer på papir, som de skal løse, enten i klassen eller som hjemmearbejde. Denne metode har visse  ulemper. Børnene kan dels ikke få hjælp hvis de sidder fast. Desuden kan de komme ud for at have løst en Sudoku forkert, hvis de ikke har været opmærksomme på eventuelle fejl. Et program til computeren eller internettet, der kan generere og vise Sudokuer, samt hjælpe børnene hvis de har brug for det, kan derfor være</w:t>
+      </w:r>
+      <w:r>
+        <w:t xml:space="preserve"> en hjælp både for børn og lærere. Flere sværhedsgrader giver også Sudokuerne en bredere målgruppe, da børnene kan få genereret en der svarer til deres faglige niveau. Endvidere kan børnene nemt få flere Sudokuer, hvis de har lyst, så de ikke er begrænset til antallet de har fået udleveret i skolen. Den indbyggede hjælpefunktion medvirker også til at børnene forhåbentlig kan løse Sudokuerne uden assistance fra voksne, så børnene ikke er afhængige </w:t>
+      </w:r>
+      <w:r>
+        <w:t>af f.eks. forældres tid til at lave lektier med dem. Hvis børnene sættes til at løse Sudokuer på computere, bliver de derudover også vænnet til at bruge IT i en tidlig alder – e</w:t>
+      </w:r>
+      <w:r>
+        <w:t xml:space="preserve">t kendskab </w:t>
+      </w:r>
+      <w:r>
+        <w:t>man ikke kan være foruden nutildags.</w:t>
       </w:r>
     </w:p>
     <w:sectPr>

</xml_diff>